<commit_message>
updated with new fixed anchors
</commit_message>
<xml_diff>
--- a/documentation/KCOR_Method_Paper.docx
+++ b/documentation/KCOR_Method_Paper.docx
@@ -90,15 +90,7 @@
         <w:t xml:space="preserve"> </w:t>
       </w:r>
       <w:r>
-        <w:t xml:space="preserve">each cohort </w:t>
-      </w:r>
-      <w:proofErr w:type="gramStart"/>
-      <w:r>
-        <w:t>to  stable</w:t>
-      </w:r>
-      <w:proofErr w:type="gramEnd"/>
-      <w:r>
-        <w:t xml:space="preserve"> reference</w:t>
+        <w:t>each cohort to  stable reference</w:t>
       </w:r>
       <w:r>
         <w:t xml:space="preserve"> </w:t>
@@ -155,15 +147,7 @@
         <w:t>KCOR matches cohorts by their mortality and their slope which arguably provides more accurate matching than can be achieved through traditional methods, especially when vaccinated and unvaccinated cohorts are being compared.</w:t>
       </w:r>
       <w:r>
-        <w:t xml:space="preserve"> [are we allowed to reference the Qatar </w:t>
-      </w:r>
-      <w:proofErr w:type="spellStart"/>
-      <w:r>
-        <w:t>elife</w:t>
-      </w:r>
-      <w:proofErr w:type="spellEnd"/>
-      <w:r>
-        <w:t xml:space="preserve"> paper here?]</w:t>
+        <w:t xml:space="preserve"> [are we allowed to reference the Qatar elife paper here?]</w:t>
       </w:r>
     </w:p>
     <w:p>
@@ -984,15 +968,7 @@
     </w:p>
     <w:p>
       <w:r>
-        <w:t xml:space="preserve">Input: Weekly counts or rates for fixed cohorts v and u; enrollment week </w:t>
-      </w:r>
-      <w:proofErr w:type="spellStart"/>
-      <w:r>
-        <w:t>t_e</w:t>
-      </w:r>
-      <w:proofErr w:type="spellEnd"/>
-      <w:r>
-        <w:t>=0; anchor windows</w:t>
+        <w:t>Input: Weekly counts or rates for fixed cohorts v and u; enrollment week t_e=0; anchor windows</w:t>
       </w:r>
       <w:r>
         <w:t xml:space="preserve"> (start date/end date for slope computation)</w:t>
@@ -1017,24 +993,14 @@
         <w:t>Compute slope</w:t>
       </w:r>
       <w:r>
-        <w:t xml:space="preserve"> r per cohort/stratum from quiet‑period anchors (geometric means in windows separated by </w:t>
-      </w:r>
-      <w:proofErr w:type="spellStart"/>
-      <w:r>
-        <w:t>Δt</w:t>
-      </w:r>
-      <w:proofErr w:type="spellEnd"/>
-      <w:r>
-        <w:t xml:space="preserve"> weeks</w:t>
+        <w:t xml:space="preserve"> r per cohort/stratum from quiet‑period anchors (geometric means in windows separated by Δt weeks</w:t>
       </w:r>
       <w:r>
         <w:t xml:space="preserve"> where </w:t>
       </w:r>
-      <w:proofErr w:type="spellStart"/>
       <w:r>
         <w:t>Δt</w:t>
       </w:r>
-      <w:proofErr w:type="spellEnd"/>
       <w:r>
         <w:t xml:space="preserve"> is ideally around 52 weeks</w:t>
       </w:r>
@@ -1050,31 +1016,7 @@
         <w:t xml:space="preserve"> the mortality rates</w:t>
       </w:r>
       <w:r>
-        <w:t xml:space="preserve"> </w:t>
-      </w:r>
-      <w:proofErr w:type="spellStart"/>
-      <w:r>
-        <w:t>MR_adj</w:t>
-      </w:r>
-      <w:proofErr w:type="spellEnd"/>
-      <w:r>
-        <w:t>(t) = MR(t)·</w:t>
-      </w:r>
-      <w:proofErr w:type="gramStart"/>
-      <w:r>
-        <w:t>exp(</w:t>
-      </w:r>
-      <w:proofErr w:type="gramEnd"/>
-      <w:r>
-        <w:t>−r</w:t>
-      </w:r>
-      <w:proofErr w:type="gramStart"/>
-      <w:r>
-        <w:t>·(</w:t>
-      </w:r>
-      <w:proofErr w:type="gramEnd"/>
-      <w:r>
-        <w:t>t − t_e)) for t ≥ 1.</w:t>
+        <w:t xml:space="preserve"> MR_adj(t) = MR(t)·exp(−r·(t − t_e)) for t ≥ 1.</w:t>
       </w:r>
     </w:p>
     <w:p>
@@ -1094,23 +1036,7 @@
     </w:p>
     <w:p>
       <w:r>
-        <w:t xml:space="preserve">7) Compute log‑scale CIs with </w:t>
-      </w:r>
-      <w:proofErr w:type="gramStart"/>
-      <w:r>
-        <w:t>Var[</w:t>
-      </w:r>
-      <w:proofErr w:type="gramEnd"/>
-      <w:r>
-        <w:t xml:space="preserve">CH] ≈ </w:t>
-      </w:r>
-      <w:proofErr w:type="gramStart"/>
-      <w:r>
-        <w:t>CH;</w:t>
-      </w:r>
-      <w:proofErr w:type="gramEnd"/>
-      <w:r>
-        <w:t xml:space="preserve"> </w:t>
+        <w:t xml:space="preserve">7) Compute log‑scale CIs with Var[CH] ≈ CH; </w:t>
       </w:r>
     </w:p>
     <w:p>
@@ -1238,6 +1164,9 @@
       <w:r>
         <w:t xml:space="preserve"> These times are generally at least 6 months and preferably a year post enrollment to minimize interaction with the </w:t>
       </w:r>
+      <w:r>
+        <w:t>intervention. They should be separated by at least 26 weeks and ideally 52 weeks or more.</w:t>
+      </w:r>
     </w:p>
     <w:p>
       <w:r>
@@ -1326,7 +1255,13 @@
     </w:p>
     <w:p>
       <w:r>
-        <w:t>• Justify anchor selection; show quiet‑period fits (log‑MR vs. t) and R².</w:t>
+        <w:t>• Justify anchor selection</w:t>
+      </w:r>
+      <w:r>
+        <w:t xml:space="preserve"> against the smoothed raw MR;</w:t>
+      </w:r>
+      <w:r>
+        <w:t xml:space="preserve"> show quiet‑period fits (log‑MR vs. t) and R².</w:t>
       </w:r>
     </w:p>
     <w:p>
@@ -1431,6 +1366,7 @@
         <w:pStyle w:val="Heading1"/>
       </w:pPr>
       <w:r>
+        <w:lastRenderedPageBreak/>
         <w:t>Acknowledgments</w:t>
       </w:r>
     </w:p>
@@ -1444,7 +1380,6 @@
         <w:pStyle w:val="Heading1"/>
       </w:pPr>
       <w:r>
-        <w:lastRenderedPageBreak/>
         <w:t>References</w:t>
       </w:r>
     </w:p>
@@ -1477,26 +1412,16 @@
         </w:r>
       </w:hyperlink>
       <w:r>
-        <w:t xml:space="preserve">, </w:t>
-      </w:r>
-      <w:proofErr w:type="spellStart"/>
-      <w:r>
-        <w:t>medRxiv</w:t>
-      </w:r>
-      <w:proofErr w:type="spellEnd"/>
-      <w:r>
-        <w:t xml:space="preserve"> (preprint), 2025.</w:t>
+        <w:t>, medRxiv (preprint), 2025.</w:t>
       </w:r>
     </w:p>
     <w:p>
       <w:r>
         <w:t xml:space="preserve">[3] </w:t>
       </w:r>
-      <w:proofErr w:type="spellStart"/>
       <w:r>
         <w:t>Chemaitelly</w:t>
       </w:r>
-      <w:proofErr w:type="spellEnd"/>
       <w:r>
         <w:t xml:space="preserve">, H. et al., </w:t>
       </w:r>

</xml_diff>

<commit_message>
updated readme with limitations
</commit_message>
<xml_diff>
--- a/documentation/KCOR_Method_Paper.docx
+++ b/documentation/KCOR_Method_Paper.docx
@@ -40,8 +40,43 @@
       <w:r>
         <w:t xml:space="preserve">Correspondence: </w:t>
       </w:r>
-      <w:r>
-        <w:t>stk@alum.mit.edu</w:t>
+      <w:hyperlink r:id="rId6" w:history="1">
+        <w:r>
+          <w:rPr>
+            <w:rStyle w:val="Hyperlink"/>
+          </w:rPr>
+          <w:t>stk@alum.mit.edu</w:t>
+        </w:r>
+      </w:hyperlink>
+    </w:p>
+    <w:p/>
+    <w:p>
+      <w:r>
+        <w:t xml:space="preserve">To do: </w:t>
+      </w:r>
+    </w:p>
+    <w:p>
+      <w:pPr>
+        <w:pStyle w:val="ListParagraph"/>
+        <w:numPr>
+          <w:ilvl w:val="0"/>
+          <w:numId w:val="10"/>
+        </w:numPr>
+      </w:pPr>
+      <w:r>
+        <w:t>incorporate the visual description in the documentation section</w:t>
+      </w:r>
+    </w:p>
+    <w:p>
+      <w:pPr>
+        <w:pStyle w:val="ListParagraph"/>
+        <w:numPr>
+          <w:ilvl w:val="0"/>
+          <w:numId w:val="10"/>
+        </w:numPr>
+      </w:pPr>
+      <w:r>
+        <w:t>incorporate the limitations in the README section</w:t>
       </w:r>
     </w:p>
     <w:p>
@@ -147,7 +182,15 @@
         <w:t>KCOR matches cohorts by their mortality and their slope which arguably provides more accurate matching than can be achieved through traditional methods, especially when vaccinated and unvaccinated cohorts are being compared.</w:t>
       </w:r>
       <w:r>
-        <w:t xml:space="preserve"> [are we allowed to reference the Qatar elife paper here?]</w:t>
+        <w:t xml:space="preserve"> [are we allowed to reference the Qatar </w:t>
+      </w:r>
+      <w:proofErr w:type="spellStart"/>
+      <w:r>
+        <w:t>elife</w:t>
+      </w:r>
+      <w:proofErr w:type="spellEnd"/>
+      <w:r>
+        <w:t xml:space="preserve"> paper here?]</w:t>
       </w:r>
     </w:p>
     <w:p>
@@ -160,6 +203,7 @@
         <w:pStyle w:val="Heading1"/>
       </w:pPr>
       <w:r>
+        <w:lastRenderedPageBreak/>
         <w:t>1. Introduction</w:t>
       </w:r>
     </w:p>
@@ -170,7 +214,6 @@
     </w:p>
     <w:p>
       <w:r>
-        <w:lastRenderedPageBreak/>
         <w:t>The approach relies only on basic dates (birth, death, vaccination) and is intentionally modular with explicit diagnostics. The exponential baseline assumption is testable by verifying linearity of log‑mortality rates in quiet intervals.</w:t>
       </w:r>
     </w:p>
@@ -285,8 +328,13 @@
             <w:tcW w:w="4320" w:type="dxa"/>
           </w:tcPr>
           <w:p>
+            <w:proofErr w:type="spellStart"/>
             <w:r>
-              <w:t>MR_adj(t)</w:t>
+              <w:t>MR_adj</w:t>
+            </w:r>
+            <w:proofErr w:type="spellEnd"/>
+            <w:r>
+              <w:t>(t)</w:t>
             </w:r>
           </w:p>
         </w:tc>
@@ -435,6 +483,7 @@
             <w:rPr>
               <w:rFonts w:ascii="Cambria Math" w:hAnsi="Cambria Math"/>
             </w:rPr>
+            <w:lastRenderedPageBreak/>
             <m:t>hazard(t) = -ln(1 - MR_adj(t))</m:t>
           </m:r>
         </m:oMath>
@@ -481,7 +530,6 @@
             <w:rPr>
               <w:rFonts w:ascii="Cambria Math" w:hAnsi="Cambria Math"/>
             </w:rPr>
-            <w:lastRenderedPageBreak/>
             <m:t>Var[ln(KCOR(t))] ≈ Var[CH_v(t)]/CH_v(t)^2 + Var[CH_u(t)]/CH_u(t)^2 + Var[CH_v(t0)]/CH_v(t0)^2 + Var[CH_u(t0)]/CH_u(t0)^2</m:t>
           </m:r>
         </m:oMath>
@@ -509,7 +557,63 @@
     </w:p>
     <w:p>
       <w:r>
-        <w:t>For age‑stratified analyses, define weights using expected deaths in a quiet baseline period. Let N_s(t) be persons at risk in stratum s and hazard_s(t) the discrete hazard after slope‑adjustment. Then the baseline expected deaths are E_s = ∑_{t∈B} N_s(t)·hazard_s(t) and weights w_s = E_s / ∑_j E_j. A pooled cumulative hazard is CH_pool(t) = ∑_s w_s·CH_s(t).</w:t>
+        <w:t xml:space="preserve">For age‑stratified analyses, define weights using expected deaths in a quiet baseline period. Let N_s(t) be persons at risk in stratum s and </w:t>
+      </w:r>
+      <w:proofErr w:type="spellStart"/>
+      <w:r>
+        <w:t>hazard_s</w:t>
+      </w:r>
+      <w:proofErr w:type="spellEnd"/>
+      <w:r>
+        <w:t>(t) the discrete hazard after slope‑adjustment. Then the baseline expected deaths are E_s = ∑_{</w:t>
+      </w:r>
+      <w:proofErr w:type="spellStart"/>
+      <w:r>
+        <w:t>t∈B</w:t>
+      </w:r>
+      <w:proofErr w:type="spellEnd"/>
+      <w:r>
+        <w:t>} N_s(t)·</w:t>
+      </w:r>
+      <w:proofErr w:type="spellStart"/>
+      <w:r>
+        <w:t>hazard_s</w:t>
+      </w:r>
+      <w:proofErr w:type="spellEnd"/>
+      <w:r>
+        <w:t xml:space="preserve">(t) and weights </w:t>
+      </w:r>
+      <w:proofErr w:type="spellStart"/>
+      <w:r>
+        <w:t>w_s</w:t>
+      </w:r>
+      <w:proofErr w:type="spellEnd"/>
+      <w:r>
+        <w:t xml:space="preserve"> = E_s / ∑_j </w:t>
+      </w:r>
+      <w:proofErr w:type="spellStart"/>
+      <w:r>
+        <w:t>E_j</w:t>
+      </w:r>
+      <w:proofErr w:type="spellEnd"/>
+      <w:r>
+        <w:t xml:space="preserve">. A pooled cumulative hazard is </w:t>
+      </w:r>
+      <w:proofErr w:type="spellStart"/>
+      <w:r>
+        <w:t>CH_pool</w:t>
+      </w:r>
+      <w:proofErr w:type="spellEnd"/>
+      <w:r>
+        <w:t xml:space="preserve">(t) = ∑_s </w:t>
+      </w:r>
+      <w:proofErr w:type="spellStart"/>
+      <w:r>
+        <w:t>w_s·CH_s</w:t>
+      </w:r>
+      <w:proofErr w:type="spellEnd"/>
+      <w:r>
+        <w:t>(t).</w:t>
       </w:r>
     </w:p>
     <w:p>
@@ -671,6 +775,9 @@
             <m:t>,</m:t>
           </m:r>
           <m:r>
+            <m:rPr>
+              <m:sty m:val="p"/>
+            </m:rPr>
             <w:rPr>
               <w:rFonts w:ascii="Cambria Math" w:hAnsi="Cambria Math"/>
             </w:rPr>
@@ -968,7 +1075,15 @@
     </w:p>
     <w:p>
       <w:r>
-        <w:t>Input: Weekly counts or rates for fixed cohorts v and u; enrollment week t_e=0; anchor windows</w:t>
+        <w:t xml:space="preserve">Input: Weekly counts or rates for fixed cohorts v and u; enrollment week </w:t>
+      </w:r>
+      <w:proofErr w:type="spellStart"/>
+      <w:r>
+        <w:t>t_e</w:t>
+      </w:r>
+      <w:proofErr w:type="spellEnd"/>
+      <w:r>
+        <w:t>=0; anchor windows</w:t>
       </w:r>
       <w:r>
         <w:t xml:space="preserve"> (start date/end date for slope computation)</w:t>
@@ -982,7 +1097,23 @@
     </w:p>
     <w:p>
       <w:r>
-        <w:t>1) Aggregate to weekly MR_v(t), MR_u(t) for fixed cohorts defined at enrollment.</w:t>
+        <w:t xml:space="preserve">1) Aggregate to weekly </w:t>
+      </w:r>
+      <w:proofErr w:type="spellStart"/>
+      <w:r>
+        <w:t>MR_v</w:t>
+      </w:r>
+      <w:proofErr w:type="spellEnd"/>
+      <w:r>
+        <w:t xml:space="preserve">(t), </w:t>
+      </w:r>
+      <w:proofErr w:type="spellStart"/>
+      <w:r>
+        <w:t>MR_u</w:t>
+      </w:r>
+      <w:proofErr w:type="spellEnd"/>
+      <w:r>
+        <w:t>(t) for fixed cohorts defined at enrollment.</w:t>
       </w:r>
     </w:p>
     <w:p>
@@ -993,14 +1124,24 @@
         <w:t>Compute slope</w:t>
       </w:r>
       <w:r>
-        <w:t xml:space="preserve"> r per cohort/stratum from quiet‑period anchors (geometric means in windows separated by Δt weeks</w:t>
+        <w:t xml:space="preserve"> r per cohort/stratum from quiet‑period anchors (geometric means in windows separated by </w:t>
+      </w:r>
+      <w:proofErr w:type="spellStart"/>
+      <w:r>
+        <w:t>Δt</w:t>
+      </w:r>
+      <w:proofErr w:type="spellEnd"/>
+      <w:r>
+        <w:t xml:space="preserve"> weeks</w:t>
       </w:r>
       <w:r>
         <w:t xml:space="preserve"> where </w:t>
       </w:r>
+      <w:proofErr w:type="spellStart"/>
       <w:r>
         <w:t>Δt</w:t>
       </w:r>
+      <w:proofErr w:type="spellEnd"/>
       <w:r>
         <w:t xml:space="preserve"> is ideally around 52 weeks</w:t>
       </w:r>
@@ -1016,12 +1157,44 @@
         <w:t xml:space="preserve"> the mortality rates</w:t>
       </w:r>
       <w:r>
-        <w:t xml:space="preserve"> MR_adj(t) = MR(t)·exp(−r·(t − t_e)) for t ≥ 1.</w:t>
+        <w:t xml:space="preserve"> </w:t>
+      </w:r>
+      <w:proofErr w:type="spellStart"/>
+      <w:r>
+        <w:t>MR_adj</w:t>
+      </w:r>
+      <w:proofErr w:type="spellEnd"/>
+      <w:r>
+        <w:t xml:space="preserve">(t) = MR(t)·exp(−r·(t − </w:t>
+      </w:r>
+      <w:proofErr w:type="spellStart"/>
+      <w:r>
+        <w:t>t_e</w:t>
+      </w:r>
+      <w:proofErr w:type="spellEnd"/>
+      <w:r>
+        <w:t>)) for t ≥ 1.</w:t>
       </w:r>
     </w:p>
     <w:p>
       <w:r>
-        <w:t>4) Transform to discrete hazards: hazard(t) = −ln(1 − MR_adj(t)) with clipping MR_adj(t) ≤ 0.999.</w:t>
+        <w:t xml:space="preserve">4) Transform to discrete hazards: hazard(t) = −ln(1 − </w:t>
+      </w:r>
+      <w:proofErr w:type="spellStart"/>
+      <w:r>
+        <w:t>MR_adj</w:t>
+      </w:r>
+      <w:proofErr w:type="spellEnd"/>
+      <w:r>
+        <w:t xml:space="preserve">(t)) with clipping </w:t>
+      </w:r>
+      <w:proofErr w:type="spellStart"/>
+      <w:r>
+        <w:t>MR_adj</w:t>
+      </w:r>
+      <w:proofErr w:type="spellEnd"/>
+      <w:r>
+        <w:t>(t) ≤ 0.999.</w:t>
       </w:r>
     </w:p>
     <w:p>
@@ -1031,7 +1204,23 @@
     </w:p>
     <w:p>
       <w:r>
-        <w:t>6) Normalize KCOR(t) at t0: divide by CH_v(t0)/CH_u(t0).</w:t>
+        <w:t xml:space="preserve">6) Normalize KCOR(t) at t0: divide by </w:t>
+      </w:r>
+      <w:proofErr w:type="spellStart"/>
+      <w:r>
+        <w:t>CH_v</w:t>
+      </w:r>
+      <w:proofErr w:type="spellEnd"/>
+      <w:r>
+        <w:t>(t0)/</w:t>
+      </w:r>
+      <w:proofErr w:type="spellStart"/>
+      <w:r>
+        <w:t>CH_u</w:t>
+      </w:r>
+      <w:proofErr w:type="spellEnd"/>
+      <w:r>
+        <w:t>(t0).</w:t>
       </w:r>
     </w:p>
     <w:p>
@@ -1041,10 +1230,7 @@
     </w:p>
     <w:p>
       <w:r>
-        <w:t>8) R</w:t>
-      </w:r>
-      <w:r>
-        <w:t>eport KCOR(t) with 95% bands.</w:t>
+        <w:t>8) Report KCOR(t) with 95% bands.</w:t>
       </w:r>
     </w:p>
     <w:p>
@@ -1052,6 +1238,7 @@
         <w:pStyle w:val="Heading2"/>
       </w:pPr>
       <w:r>
+        <w:lastRenderedPageBreak/>
         <w:t>Implementation Notes</w:t>
       </w:r>
     </w:p>
@@ -1079,7 +1266,15 @@
           </w:p>
           <w:p>
             <w:r>
-              <w:t>• Identify two quiet (non‑differential) windows B1, B2 separated by Δt ≈ 8–12 weeks.</w:t>
+              <w:t xml:space="preserve">• Identify two quiet (non‑differential) windows B1, B2 separated by </w:t>
+            </w:r>
+            <w:proofErr w:type="spellStart"/>
+            <w:r>
+              <w:t>Δt</w:t>
+            </w:r>
+            <w:proofErr w:type="spellEnd"/>
+            <w:r>
+              <w:t xml:space="preserve"> ≈ 8–12 weeks.</w:t>
             </w:r>
           </w:p>
           <w:p>
@@ -1089,7 +1284,6 @@
           </w:p>
           <w:p>
             <w:r>
-              <w:lastRenderedPageBreak/>
               <w:t>• Prefer trough‑centered windows when respiratory mortality is seasonal.</w:t>
             </w:r>
           </w:p>
@@ -1111,7 +1305,6 @@
               <w:rPr>
                 <w:b/>
               </w:rPr>
-              <w:lastRenderedPageBreak/>
               <w:t>Smoothing &amp; defaults</w:t>
             </w:r>
           </w:p>
@@ -1127,7 +1320,15 @@
           </w:p>
           <w:p>
             <w:r>
-              <w:t>• Clip MR_adj(t) at 0.999 before the hazard transform; treat missing MR(t) via local linear interpolation constrained to [0, 1).</w:t>
+              <w:t xml:space="preserve">• Clip </w:t>
+            </w:r>
+            <w:proofErr w:type="spellStart"/>
+            <w:r>
+              <w:t>MR_adj</w:t>
+            </w:r>
+            <w:proofErr w:type="spellEnd"/>
+            <w:r>
+              <w:t>(t) at 0.999 before the hazard transform; treat missing MR(t) via local linear interpolation constrained to [0, 1).</w:t>
             </w:r>
           </w:p>
           <w:p>
@@ -1208,12 +1409,21 @@
     </w:p>
     <w:p>
       <w:r>
+        <w:lastRenderedPageBreak/>
         <w:t>• Negative controls: randomized split cohorts (expect KCOR≈1).</w:t>
       </w:r>
     </w:p>
     <w:p>
       <w:r>
-        <w:t>• Placebo enrollment dates: shift t_e by ±k weeks; conclusions should be stable.</w:t>
+        <w:t xml:space="preserve">• Placebo enrollment dates: shift </w:t>
+      </w:r>
+      <w:proofErr w:type="spellStart"/>
+      <w:r>
+        <w:t>t_e</w:t>
+      </w:r>
+      <w:proofErr w:type="spellEnd"/>
+      <w:r>
+        <w:t xml:space="preserve"> by ±k weeks; conclusions should be stable.</w:t>
       </w:r>
     </w:p>
     <w:p>
@@ -1226,7 +1436,6 @@
         <w:pStyle w:val="Heading1"/>
       </w:pPr>
       <w:r>
-        <w:lastRenderedPageBreak/>
         <w:t>6. Benefits and limitations</w:t>
       </w:r>
     </w:p>
@@ -1289,20 +1498,14 @@
         <w:pStyle w:val="Heading1"/>
       </w:pPr>
       <w:r>
-        <w:t>8</w:t>
-      </w:r>
-      <w:r>
-        <w:t xml:space="preserve">. </w:t>
-      </w:r>
-      <w:r>
-        <w:t>Source code and documentation</w:t>
+        <w:t>8. Source code and documentation</w:t>
       </w:r>
     </w:p>
     <w:p>
       <w:r>
         <w:t xml:space="preserve">Full source code and extensive documentation on the method and validation tests is publicly available at </w:t>
       </w:r>
-      <w:hyperlink r:id="rId6" w:history="1">
+      <w:hyperlink r:id="rId7" w:history="1">
         <w:r>
           <w:rPr>
             <w:rStyle w:val="Hyperlink"/>
@@ -1319,10 +1522,7 @@
         <w:pStyle w:val="Heading1"/>
       </w:pPr>
       <w:r>
-        <w:t>9</w:t>
-      </w:r>
-      <w:r>
-        <w:t>. Figure</w:t>
+        <w:t>9. Figure</w:t>
       </w:r>
       <w:r>
         <w:t>s</w:t>
@@ -1353,6 +1553,7 @@
         <w:pStyle w:val="Heading1"/>
       </w:pPr>
       <w:r>
+        <w:lastRenderedPageBreak/>
         <w:t>Author Contributions</w:t>
       </w:r>
     </w:p>
@@ -1366,7 +1567,6 @@
         <w:pStyle w:val="Heading1"/>
       </w:pPr>
       <w:r>
-        <w:lastRenderedPageBreak/>
         <w:t>Acknowledgments</w:t>
       </w:r>
     </w:p>
@@ -1387,7 +1587,7 @@
       <w:r>
         <w:t>[1] KCOR README and method notes (</w:t>
       </w:r>
-      <w:hyperlink r:id="rId7" w:history="1">
+      <w:hyperlink r:id="rId8" w:history="1">
         <w:r>
           <w:rPr>
             <w:rStyle w:val="Hyperlink"/>
@@ -1403,7 +1603,7 @@
       <w:r>
         <w:t xml:space="preserve">[2] Levi R., Ladapo J.A., et al., </w:t>
       </w:r>
-      <w:hyperlink r:id="rId8" w:history="1">
+      <w:hyperlink r:id="rId9" w:history="1">
         <w:r>
           <w:rPr>
             <w:rStyle w:val="Hyperlink"/>
@@ -1412,20 +1612,30 @@
         </w:r>
       </w:hyperlink>
       <w:r>
-        <w:t>, medRxiv (preprint), 2025.</w:t>
+        <w:t xml:space="preserve">, </w:t>
+      </w:r>
+      <w:proofErr w:type="spellStart"/>
+      <w:r>
+        <w:t>medRxiv</w:t>
+      </w:r>
+      <w:proofErr w:type="spellEnd"/>
+      <w:r>
+        <w:t xml:space="preserve"> (preprint), 2025.</w:t>
       </w:r>
     </w:p>
     <w:p>
       <w:r>
         <w:t xml:space="preserve">[3] </w:t>
       </w:r>
+      <w:proofErr w:type="spellStart"/>
       <w:r>
         <w:t>Chemaitelly</w:t>
       </w:r>
+      <w:proofErr w:type="spellEnd"/>
       <w:r>
         <w:t xml:space="preserve">, H. et al., </w:t>
       </w:r>
-      <w:hyperlink r:id="rId9" w:history="1">
+      <w:hyperlink r:id="rId10" w:history="1">
         <w:r>
           <w:rPr>
             <w:rStyle w:val="Hyperlink"/>
@@ -1617,6 +1827,95 @@
       </w:rPr>
     </w:lvl>
   </w:abstractNum>
+  <w:abstractNum w:abstractNumId="9" w15:restartNumberingAfterBreak="0">
+    <w:nsid w:val="46474385"/>
+    <w:multiLevelType w:val="hybridMultilevel"/>
+    <w:tmpl w:val="308A7846"/>
+    <w:lvl w:ilvl="0" w:tplc="0409000F">
+      <w:start w:val="1"/>
+      <w:numFmt w:val="decimal"/>
+      <w:lvlText w:val="%1."/>
+      <w:lvlJc w:val="left"/>
+      <w:pPr>
+        <w:ind w:left="720" w:hanging="360"/>
+      </w:pPr>
+      <w:rPr>
+        <w:rFonts w:hint="default"/>
+      </w:rPr>
+    </w:lvl>
+    <w:lvl w:ilvl="1" w:tplc="04090019" w:tentative="1">
+      <w:start w:val="1"/>
+      <w:numFmt w:val="lowerLetter"/>
+      <w:lvlText w:val="%2."/>
+      <w:lvlJc w:val="left"/>
+      <w:pPr>
+        <w:ind w:left="1440" w:hanging="360"/>
+      </w:pPr>
+    </w:lvl>
+    <w:lvl w:ilvl="2" w:tplc="0409001B" w:tentative="1">
+      <w:start w:val="1"/>
+      <w:numFmt w:val="lowerRoman"/>
+      <w:lvlText w:val="%3."/>
+      <w:lvlJc w:val="right"/>
+      <w:pPr>
+        <w:ind w:left="2160" w:hanging="180"/>
+      </w:pPr>
+    </w:lvl>
+    <w:lvl w:ilvl="3" w:tplc="0409000F" w:tentative="1">
+      <w:start w:val="1"/>
+      <w:numFmt w:val="decimal"/>
+      <w:lvlText w:val="%4."/>
+      <w:lvlJc w:val="left"/>
+      <w:pPr>
+        <w:ind w:left="2880" w:hanging="360"/>
+      </w:pPr>
+    </w:lvl>
+    <w:lvl w:ilvl="4" w:tplc="04090019" w:tentative="1">
+      <w:start w:val="1"/>
+      <w:numFmt w:val="lowerLetter"/>
+      <w:lvlText w:val="%5."/>
+      <w:lvlJc w:val="left"/>
+      <w:pPr>
+        <w:ind w:left="3600" w:hanging="360"/>
+      </w:pPr>
+    </w:lvl>
+    <w:lvl w:ilvl="5" w:tplc="0409001B" w:tentative="1">
+      <w:start w:val="1"/>
+      <w:numFmt w:val="lowerRoman"/>
+      <w:lvlText w:val="%6."/>
+      <w:lvlJc w:val="right"/>
+      <w:pPr>
+        <w:ind w:left="4320" w:hanging="180"/>
+      </w:pPr>
+    </w:lvl>
+    <w:lvl w:ilvl="6" w:tplc="0409000F" w:tentative="1">
+      <w:start w:val="1"/>
+      <w:numFmt w:val="decimal"/>
+      <w:lvlText w:val="%7."/>
+      <w:lvlJc w:val="left"/>
+      <w:pPr>
+        <w:ind w:left="5040" w:hanging="360"/>
+      </w:pPr>
+    </w:lvl>
+    <w:lvl w:ilvl="7" w:tplc="04090019" w:tentative="1">
+      <w:start w:val="1"/>
+      <w:numFmt w:val="lowerLetter"/>
+      <w:lvlText w:val="%8."/>
+      <w:lvlJc w:val="left"/>
+      <w:pPr>
+        <w:ind w:left="5760" w:hanging="360"/>
+      </w:pPr>
+    </w:lvl>
+    <w:lvl w:ilvl="8" w:tplc="0409001B" w:tentative="1">
+      <w:start w:val="1"/>
+      <w:numFmt w:val="lowerRoman"/>
+      <w:lvlText w:val="%9."/>
+      <w:lvlJc w:val="right"/>
+      <w:pPr>
+        <w:ind w:left="6480" w:hanging="180"/>
+      </w:pPr>
+    </w:lvl>
+  </w:abstractNum>
   <w:num w:numId="1" w16cid:durableId="821699197">
     <w:abstractNumId w:val="8"/>
   </w:num>
@@ -1643,6 +1942,9 @@
   </w:num>
   <w:num w:numId="9" w16cid:durableId="1702125247">
     <w:abstractNumId w:val="0"/>
+  </w:num>
+  <w:num w:numId="10" w16cid:durableId="1510440498">
+    <w:abstractNumId w:val="9"/>
   </w:num>
 </w:numbering>
 </file>
@@ -2250,6 +2552,7 @@
   <w:style w:type="character" w:default="1" w:styleId="DefaultParagraphFont">
     <w:name w:val="Default Paragraph Font"/>
     <w:uiPriority w:val="1"/>
+    <w:semiHidden/>
     <w:unhideWhenUsed/>
   </w:style>
   <w:style w:type="table" w:default="1" w:styleId="TableNormal">

</xml_diff>